<commit_message>
Update QA Test Plan
</commit_message>
<xml_diff>
--- a/Documentation & Presentation/Test plan.docx
+++ b/Documentation & Presentation/Test plan.docx
@@ -2105,21 +2105,6 @@
       </w:pPr>
       <w:bookmarkStart w:id="1" w:name="_Toc86869169"/>
       <w:r>
-        <w:rPr>
-          <w:lang w:val="en-US"/>
-        </w:rPr>
-        <w:t xml:space="preserve">Entry </w:t>
-      </w:r>
-      <w:r>
-        <w:t xml:space="preserve">и </w:t>
-      </w:r>
-      <w:r>
-        <w:rPr>
-          <w:lang w:val="en-US"/>
-        </w:rPr>
-        <w:t xml:space="preserve">exit </w:t>
-      </w:r>
-      <w:r>
         <w:t>критерий</w:t>
       </w:r>
       <w:bookmarkEnd w:id="1"/>
@@ -2501,27 +2486,7 @@
       </w:r>
     </w:p>
     <w:p/>
-    <w:p>
-      <w:pPr>
-        <w:pStyle w:val="Heading2"/>
-        <w:numPr>
-          <w:ilvl w:val="1"/>
-          <w:numId w:val="2"/>
-        </w:numPr>
-      </w:pPr>
-      <w:bookmarkStart w:id="9" w:name="_Toc86869177"/>
-      <w:r>
-        <w:lastRenderedPageBreak/>
-        <w:t>Автоматично тестване</w:t>
-      </w:r>
-      <w:bookmarkEnd w:id="9"/>
-    </w:p>
-    <w:p>
-      <w:pPr>
-        <w:pStyle w:val="ListParagraph"/>
-        <w:ind w:left="1494"/>
-      </w:pPr>
-    </w:p>
+    <w:p/>
     <w:p>
       <w:pPr>
         <w:pStyle w:val="Heading1"/>
@@ -2531,11 +2496,11 @@
         </w:numPr>
         <w:spacing w:before="0"/>
       </w:pPr>
-      <w:bookmarkStart w:id="10" w:name="_Toc86869178"/>
+      <w:bookmarkStart w:id="9" w:name="_Toc86869178"/>
       <w:r>
         <w:t>Възможни рискове при тестването</w:t>
       </w:r>
-      <w:bookmarkEnd w:id="10"/>
+      <w:bookmarkEnd w:id="9"/>
     </w:p>
     <w:p>
       <w:pPr>
@@ -2597,14 +2562,14 @@
         </w:numPr>
         <w:spacing w:before="0"/>
       </w:pPr>
-      <w:bookmarkStart w:id="11" w:name="_Toc86869179"/>
+      <w:bookmarkStart w:id="10" w:name="_Toc86869179"/>
       <w:r>
         <w:t>П</w:t>
       </w:r>
       <w:r>
         <w:t>роцес на тестване</w:t>
       </w:r>
-      <w:bookmarkEnd w:id="11"/>
+      <w:bookmarkEnd w:id="10"/>
     </w:p>
     <w:p>
       <w:pPr>
@@ -2614,11 +2579,11 @@
           <w:numId w:val="2"/>
         </w:numPr>
       </w:pPr>
-      <w:bookmarkStart w:id="12" w:name="_Toc86869180"/>
+      <w:bookmarkStart w:id="11" w:name="_Toc86869180"/>
       <w:r>
         <w:t>Резултати от тестовете</w:t>
       </w:r>
-      <w:bookmarkEnd w:id="12"/>
+      <w:bookmarkEnd w:id="11"/>
     </w:p>
     <w:p>
       <w:pPr>
@@ -2700,11 +2665,11 @@
           <w:lang w:val="en-US"/>
         </w:rPr>
       </w:pPr>
-      <w:bookmarkStart w:id="13" w:name="_Toc86869181"/>
+      <w:bookmarkStart w:id="12" w:name="_Toc86869181"/>
       <w:r>
         <w:t>Използвани технологии</w:t>
       </w:r>
-      <w:bookmarkEnd w:id="13"/>
+      <w:bookmarkEnd w:id="12"/>
     </w:p>
     <w:p>
       <w:pPr>
@@ -2725,30 +2690,6 @@
       </w:r>
       <w:r>
         <w:t>описване на тестовете, очакванията и резултатите</w:t>
-      </w:r>
-    </w:p>
-    <w:p>
-      <w:pPr>
-        <w:pStyle w:val="ListParagraph"/>
-        <w:numPr>
-          <w:ilvl w:val="0"/>
-          <w:numId w:val="21"/>
-        </w:numPr>
-      </w:pPr>
-      <w:r>
-        <w:rPr>
-          <w:lang w:val="en-US"/>
-        </w:rPr>
-        <w:t xml:space="preserve">Visual Studio </w:t>
-      </w:r>
-      <w:r>
-        <w:t xml:space="preserve">за автоматичен </w:t>
-      </w:r>
-      <w:r>
-        <w:rPr>
-          <w:lang w:val="en-US"/>
-        </w:rPr>
-        <w:t>Unit Testing</w:t>
       </w:r>
     </w:p>
     <w:p>
@@ -7572,6 +7513,15 @@
 </file>
 
 <file path=customXml/item2.xml><?xml version="1.0" encoding="utf-8"?>
+<?mso-contentType ?>
+<FormTemplates xmlns="http://schemas.microsoft.com/sharepoint/v3/contenttype/forms">
+  <Display>DocumentLibraryForm</Display>
+  <Edit>DocumentLibraryForm</Edit>
+  <New>DocumentLibraryForm</New>
+</FormTemplates>
+</file>
+
+<file path=customXml/item3.xml><?xml version="1.0" encoding="utf-8"?>
 <ct:contentTypeSchema xmlns:ct="http://schemas.microsoft.com/office/2006/metadata/contentType" xmlns:ma="http://schemas.microsoft.com/office/2006/metadata/properties/metaAttributes" ct:_="" ma:_="" ma:contentTypeName="Document" ma:contentTypeID="0x010100DD75E95A0F27BD47AC31300285970B0D" ma:contentTypeVersion="0" ma:contentTypeDescription="Create a new document." ma:contentTypeScope="" ma:versionID="7e03151f1457cc55ca214237851778cf">
   <xsd:schema xmlns:xsd="http://www.w3.org/2001/XMLSchema" xmlns:xs="http://www.w3.org/2001/XMLSchema" xmlns:p="http://schemas.microsoft.com/office/2006/metadata/properties" targetNamespace="http://schemas.microsoft.com/office/2006/metadata/properties" ma:root="true" ma:fieldsID="6afbfcf7dd94f512a0c1521b617a20c3">
     <xsd:element name="properties">
@@ -7685,15 +7635,6 @@
 </ct:contentTypeSchema>
 </file>
 
-<file path=customXml/item3.xml><?xml version="1.0" encoding="utf-8"?>
-<?mso-contentType ?>
-<FormTemplates xmlns="http://schemas.microsoft.com/sharepoint/v3/contenttype/forms">
-  <Display>DocumentLibraryForm</Display>
-  <Edit>DocumentLibraryForm</Edit>
-  <New>DocumentLibraryForm</New>
-</FormTemplates>
-</file>
-
 <file path=customXml/itemProps1.xml><?xml version="1.0" encoding="utf-8"?>
 <ds:datastoreItem xmlns:ds="http://schemas.openxmlformats.org/officeDocument/2006/customXml" ds:itemID="{C4E0F150-DBA0-4C64-B65D-94C596BAD38E}">
   <ds:schemaRefs>
@@ -7704,6 +7645,14 @@
 </file>
 
 <file path=customXml/itemProps2.xml><?xml version="1.0" encoding="utf-8"?>
+<ds:datastoreItem xmlns:ds="http://schemas.openxmlformats.org/officeDocument/2006/customXml" ds:itemID="{4EC02564-B959-4AAA-9D39-C49DAE29D0D0}">
+  <ds:schemaRefs>
+    <ds:schemaRef ds:uri="http://schemas.microsoft.com/sharepoint/v3/contenttype/forms"/>
+  </ds:schemaRefs>
+</ds:datastoreItem>
+</file>
+
+<file path=customXml/itemProps3.xml><?xml version="1.0" encoding="utf-8"?>
 <ds:datastoreItem xmlns:ds="http://schemas.openxmlformats.org/officeDocument/2006/customXml" ds:itemID="{D1103E8C-1CEA-4E5C-84EC-F2DC7E6BCD29}">
   <ds:schemaRefs>
     <ds:schemaRef ds:uri="http://schemas.microsoft.com/office/2006/metadata/contentType"/>
@@ -7717,12 +7666,4 @@
     <ds:schemaRef ds:uri="http://schemas.microsoft.com/office/infopath/2007/PartnerControls"/>
   </ds:schemaRefs>
 </ds:datastoreItem>
-</file>
-
-<file path=customXml/itemProps3.xml><?xml version="1.0" encoding="utf-8"?>
-<ds:datastoreItem xmlns:ds="http://schemas.openxmlformats.org/officeDocument/2006/customXml" ds:itemID="{4EC02564-B959-4AAA-9D39-C49DAE29D0D0}">
-  <ds:schemaRefs>
-    <ds:schemaRef ds:uri="http://schemas.microsoft.com/sharepoint/v3/contenttype/forms"/>
-  </ds:schemaRefs>
-</ds:datastoreItem>
 </file>
</xml_diff>